<commit_message>
completed code before testing.
</commit_message>
<xml_diff>
--- a/Ass3_Part2/DOCUMENTATION/Part2_documentation.docx
+++ b/Ass3_Part2/DOCUMENTATION/Part2_documentation.docx
@@ -1278,7 +1278,14 @@
           <w:sz w:val="24"/>
           <w:szCs w:val="24"/>
         </w:rPr>
-        <w:t>Jenkins provides developers with continuous integration services. It allows testing to take place on</w:t>
+        <w:t xml:space="preserve">Jenkins </w:t>
+      </w:r>
+      <w:r>
+        <w:rPr>
+          <w:sz w:val="24"/>
+          <w:szCs w:val="24"/>
+        </w:rPr>
+        <w:t xml:space="preserve">allows testing to take place from a remote location over the internet. It also </w:t>
       </w:r>
     </w:p>
     <w:p>
@@ -1347,10 +1354,44 @@
           <w:sz w:val="24"/>
           <w:szCs w:val="24"/>
         </w:rPr>
-        <w:t>Clearly see if a build has passed or not</w:t>
+        <w:t xml:space="preserve">Clearly </w:t>
+      </w:r>
+      <w:r>
+        <w:rPr>
+          <w:sz w:val="24"/>
+          <w:szCs w:val="24"/>
+        </w:rPr>
+        <w:t>see if a build has passed or any of the alternatives</w:t>
+      </w:r>
+    </w:p>
+    <w:p>
+      <w:pPr>
+        <w:pStyle w:val="ListParagraph"/>
+        <w:numPr>
+          <w:ilvl w:val="0"/>
+          <w:numId w:val="3"/>
+        </w:numPr>
+        <w:rPr>
+          <w:sz w:val="24"/>
+          <w:szCs w:val="24"/>
+        </w:rPr>
+      </w:pPr>
+      <w:r>
+        <w:rPr>
+          <w:sz w:val="24"/>
+          <w:szCs w:val="24"/>
+        </w:rPr>
+        <w:t>Provides</w:t>
       </w:r>
       <w:bookmarkStart w:id="3" w:name="_GoBack"/>
       <w:bookmarkEnd w:id="3"/>
+      <w:r>
+        <w:rPr>
+          <w:sz w:val="24"/>
+          <w:szCs w:val="24"/>
+        </w:rPr>
+        <w:t xml:space="preserve"> a command line results window to check where the tests have gone wrong</w:t>
+      </w:r>
     </w:p>
     <w:p>
       <w:pPr>
@@ -3105,7 +3146,7 @@
 </file>
 
 <file path=customXml/itemProps1.xml><?xml version="1.0" encoding="utf-8"?>
-<ds:datastoreItem xmlns:ds="http://schemas.openxmlformats.org/officeDocument/2006/customXml" ds:itemID="{A8C9D75B-EA03-4112-93C7-36B17BEE2FF1}">
+<ds:datastoreItem xmlns:ds="http://schemas.openxmlformats.org/officeDocument/2006/customXml" ds:itemID="{BA5AD073-7903-41EC-B110-37EFB4555FF6}">
   <ds:schemaRefs>
     <ds:schemaRef ds:uri="http://schemas.openxmlformats.org/officeDocument/2006/bibliography"/>
   </ds:schemaRefs>

</xml_diff>

<commit_message>
As far as I can go with maven not working correctly
</commit_message>
<xml_diff>
--- a/Ass3_Part2/DOCUMENTATION/Part2_documentation.docx
+++ b/Ass3_Part2/DOCUMENTATION/Part2_documentation.docx
@@ -309,7 +309,7 @@
           <w:szCs w:val="20"/>
           <w:lang w:eastAsia="en-NZ"/>
         </w:rPr>
-        <w:t>September</w:t>
+        <w:t>October</w:t>
       </w:r>
       <w:r>
         <w:rPr>
@@ -553,13 +553,13 @@
           <w:r>
             <w:fldChar w:fldCharType="separate"/>
           </w:r>
-          <w:hyperlink w:anchor="_Toc525135858" w:history="1">
+          <w:hyperlink w:anchor="_Toc526919434" w:history="1">
             <w:r>
               <w:rPr>
                 <w:rStyle w:val="Hyperlink"/>
                 <w:noProof/>
               </w:rPr>
-              <w:t>Part 1</w:t>
+              <w:t>Part 2</w:t>
             </w:r>
             <w:r>
               <w:rPr>
@@ -580,7 +580,7 @@
                 <w:noProof/>
                 <w:webHidden/>
               </w:rPr>
-              <w:instrText xml:space="preserve"> PAGEREF _Toc525135858 \h </w:instrText>
+              <w:instrText xml:space="preserve"> PAGEREF _Toc526919434 \h </w:instrText>
             </w:r>
             <w:r>
               <w:rPr>
@@ -623,13 +623,13 @@
               <w:lang w:val="en-US"/>
             </w:rPr>
           </w:pPr>
-          <w:hyperlink w:anchor="_Toc525135859" w:history="1">
+          <w:hyperlink w:anchor="_Toc526919435" w:history="1">
             <w:r>
               <w:rPr>
                 <w:rStyle w:val="Hyperlink"/>
                 <w:noProof/>
               </w:rPr>
-              <w:t>Using Mockito</w:t>
+              <w:t>Using Jenkins</w:t>
             </w:r>
             <w:r>
               <w:rPr>
@@ -650,7 +650,7 @@
                 <w:noProof/>
                 <w:webHidden/>
               </w:rPr>
-              <w:instrText xml:space="preserve"> PAGEREF _Toc525135859 \h </w:instrText>
+              <w:instrText xml:space="preserve"> PAGEREF _Toc526919435 \h </w:instrText>
             </w:r>
             <w:r>
               <w:rPr>
@@ -683,76 +683,6 @@
         </w:p>
         <w:p>
           <w:pPr>
-            <w:pStyle w:val="TOC2"/>
-            <w:tabs>
-              <w:tab w:val="right" w:leader="dot" w:pos="9350"/>
-            </w:tabs>
-            <w:rPr>
-              <w:rFonts w:eastAsiaTheme="minorEastAsia"/>
-              <w:noProof/>
-              <w:lang w:val="en-US"/>
-            </w:rPr>
-          </w:pPr>
-          <w:hyperlink w:anchor="_Toc525135860" w:history="1">
-            <w:r>
-              <w:rPr>
-                <w:rStyle w:val="Hyperlink"/>
-                <w:noProof/>
-              </w:rPr>
-              <w:t>Class or Interface</w:t>
-            </w:r>
-            <w:r>
-              <w:rPr>
-                <w:noProof/>
-                <w:webHidden/>
-              </w:rPr>
-              <w:tab/>
-            </w:r>
-            <w:r>
-              <w:rPr>
-                <w:noProof/>
-                <w:webHidden/>
-              </w:rPr>
-              <w:fldChar w:fldCharType="begin"/>
-            </w:r>
-            <w:r>
-              <w:rPr>
-                <w:noProof/>
-                <w:webHidden/>
-              </w:rPr>
-              <w:instrText xml:space="preserve"> PAGEREF _Toc525135860 \h </w:instrText>
-            </w:r>
-            <w:r>
-              <w:rPr>
-                <w:noProof/>
-                <w:webHidden/>
-              </w:rPr>
-            </w:r>
-            <w:r>
-              <w:rPr>
-                <w:noProof/>
-                <w:webHidden/>
-              </w:rPr>
-              <w:fldChar w:fldCharType="separate"/>
-            </w:r>
-            <w:r>
-              <w:rPr>
-                <w:noProof/>
-                <w:webHidden/>
-              </w:rPr>
-              <w:t>3</w:t>
-            </w:r>
-            <w:r>
-              <w:rPr>
-                <w:noProof/>
-                <w:webHidden/>
-              </w:rPr>
-              <w:fldChar w:fldCharType="end"/>
-            </w:r>
-          </w:hyperlink>
-        </w:p>
-        <w:p>
-          <w:pPr>
             <w:pStyle w:val="TOC1"/>
             <w:tabs>
               <w:tab w:val="right" w:leader="dot" w:pos="9350"/>
@@ -763,7 +693,7 @@
               <w:lang w:val="en-US"/>
             </w:rPr>
           </w:pPr>
-          <w:hyperlink w:anchor="_Toc525135861" w:history="1">
+          <w:hyperlink w:anchor="_Toc526919436" w:history="1">
             <w:r>
               <w:rPr>
                 <w:rStyle w:val="Hyperlink"/>
@@ -790,7 +720,7 @@
                 <w:noProof/>
                 <w:webHidden/>
               </w:rPr>
-              <w:instrText xml:space="preserve"> PAGEREF _Toc525135861 \h </w:instrText>
+              <w:instrText xml:space="preserve"> PAGEREF _Toc526919436 \h </w:instrText>
             </w:r>
             <w:r>
               <w:rPr>
@@ -833,7 +763,7 @@
               <w:lang w:val="en-US"/>
             </w:rPr>
           </w:pPr>
-          <w:hyperlink w:anchor="_Toc525135862" w:history="1">
+          <w:hyperlink w:anchor="_Toc526919437" w:history="1">
             <w:r>
               <w:rPr>
                 <w:rStyle w:val="Hyperlink"/>
@@ -860,7 +790,7 @@
                 <w:noProof/>
                 <w:webHidden/>
               </w:rPr>
-              <w:instrText xml:space="preserve"> PAGEREF _Toc525135862 \h </w:instrText>
+              <w:instrText xml:space="preserve"> PAGEREF _Toc526919437 \h </w:instrText>
             </w:r>
             <w:r>
               <w:rPr>
@@ -911,6 +841,8 @@
       <w:r>
         <w:t>Table of Figures</w:t>
       </w:r>
+      <w:bookmarkStart w:id="1" w:name="_GoBack"/>
+      <w:bookmarkEnd w:id="1"/>
     </w:p>
     <w:p>
       <w:pPr>
@@ -920,7 +852,9 @@
         </w:tabs>
         <w:spacing w:line="360" w:lineRule="auto"/>
         <w:rPr>
+          <w:rFonts w:eastAsiaTheme="minorEastAsia"/>
           <w:noProof/>
+          <w:lang w:val="en-US"/>
         </w:rPr>
       </w:pPr>
       <w:r>
@@ -932,13 +866,13 @@
       <w:r>
         <w:fldChar w:fldCharType="separate"/>
       </w:r>
-      <w:hyperlink w:anchor="_Toc525135863" w:history="1">
+      <w:hyperlink w:anchor="_Toc526919438" w:history="1">
         <w:r>
           <w:rPr>
             <w:rStyle w:val="Hyperlink"/>
             <w:noProof/>
           </w:rPr>
-          <w:t>Figure 1 - Implementation class code for computeTax() method</w:t>
+          <w:t>Figure 1 - Original build in Jenkins to test connection</w:t>
         </w:r>
         <w:r>
           <w:rPr>
@@ -959,7 +893,7 @@
             <w:noProof/>
             <w:webHidden/>
           </w:rPr>
-          <w:instrText xml:space="preserve"> PAGEREF _Toc525135863 \h </w:instrText>
+          <w:instrText xml:space="preserve"> PAGEREF _Toc526919438 \h </w:instrText>
         </w:r>
         <w:r>
           <w:rPr>
@@ -998,16 +932,18 @@
         </w:tabs>
         <w:spacing w:line="360" w:lineRule="auto"/>
         <w:rPr>
+          <w:rFonts w:eastAsiaTheme="minorEastAsia"/>
           <w:noProof/>
-        </w:rPr>
-      </w:pPr>
-      <w:hyperlink w:anchor="_Toc525135864" w:history="1">
+          <w:lang w:val="en-US"/>
+        </w:rPr>
+      </w:pPr>
+      <w:hyperlink w:anchor="_Toc526919439" w:history="1">
         <w:r>
           <w:rPr>
             <w:rStyle w:val="Hyperlink"/>
             <w:noProof/>
           </w:rPr>
-          <w:t>Figure 2 - Test runner shows red without a mock object in test case</w:t>
+          <w:t>Figure 2 - All subsequent Jenkins builds not recognising 'mvn' as a command to run tests</w:t>
         </w:r>
         <w:r>
           <w:rPr>
@@ -1028,145 +964,7 @@
             <w:noProof/>
             <w:webHidden/>
           </w:rPr>
-          <w:instrText xml:space="preserve"> PAGEREF _Toc525135864 \h </w:instrText>
-        </w:r>
-        <w:r>
-          <w:rPr>
-            <w:noProof/>
-            <w:webHidden/>
-          </w:rPr>
-        </w:r>
-        <w:r>
-          <w:rPr>
-            <w:noProof/>
-            <w:webHidden/>
-          </w:rPr>
-          <w:fldChar w:fldCharType="separate"/>
-        </w:r>
-        <w:r>
-          <w:rPr>
-            <w:noProof/>
-            <w:webHidden/>
-          </w:rPr>
-          <w:t>2</w:t>
-        </w:r>
-        <w:r>
-          <w:rPr>
-            <w:noProof/>
-            <w:webHidden/>
-          </w:rPr>
-          <w:fldChar w:fldCharType="end"/>
-        </w:r>
-      </w:hyperlink>
-    </w:p>
-    <w:p>
-      <w:pPr>
-        <w:pStyle w:val="TableofFigures"/>
-        <w:tabs>
-          <w:tab w:val="right" w:leader="dot" w:pos="9350"/>
-        </w:tabs>
-        <w:spacing w:line="360" w:lineRule="auto"/>
-        <w:rPr>
-          <w:noProof/>
-        </w:rPr>
-      </w:pPr>
-      <w:hyperlink w:anchor="_Toc525135865" w:history="1">
-        <w:r>
-          <w:rPr>
-            <w:rStyle w:val="Hyperlink"/>
-            <w:noProof/>
-          </w:rPr>
-          <w:t>Figure 3 - Implementing a mock object for the interface</w:t>
-        </w:r>
-        <w:r>
-          <w:rPr>
-            <w:noProof/>
-            <w:webHidden/>
-          </w:rPr>
-          <w:tab/>
-        </w:r>
-        <w:r>
-          <w:rPr>
-            <w:noProof/>
-            <w:webHidden/>
-          </w:rPr>
-          <w:fldChar w:fldCharType="begin"/>
-        </w:r>
-        <w:r>
-          <w:rPr>
-            <w:noProof/>
-            <w:webHidden/>
-          </w:rPr>
-          <w:instrText xml:space="preserve"> PAGEREF _Toc525135865 \h </w:instrText>
-        </w:r>
-        <w:r>
-          <w:rPr>
-            <w:noProof/>
-            <w:webHidden/>
-          </w:rPr>
-        </w:r>
-        <w:r>
-          <w:rPr>
-            <w:noProof/>
-            <w:webHidden/>
-          </w:rPr>
-          <w:fldChar w:fldCharType="separate"/>
-        </w:r>
-        <w:r>
-          <w:rPr>
-            <w:noProof/>
-            <w:webHidden/>
-          </w:rPr>
-          <w:t>2</w:t>
-        </w:r>
-        <w:r>
-          <w:rPr>
-            <w:noProof/>
-            <w:webHidden/>
-          </w:rPr>
-          <w:fldChar w:fldCharType="end"/>
-        </w:r>
-      </w:hyperlink>
-    </w:p>
-    <w:p>
-      <w:pPr>
-        <w:pStyle w:val="TableofFigures"/>
-        <w:tabs>
-          <w:tab w:val="right" w:leader="dot" w:pos="9350"/>
-        </w:tabs>
-        <w:spacing w:line="360" w:lineRule="auto"/>
-        <w:rPr>
-          <w:noProof/>
-        </w:rPr>
-      </w:pPr>
-      <w:hyperlink w:anchor="_Toc525135866" w:history="1">
-        <w:r>
-          <w:rPr>
-            <w:rStyle w:val="Hyperlink"/>
-            <w:noProof/>
-          </w:rPr>
-          <w:t>Figure 4 - Test runner shows green with a mock object in test case</w:t>
-        </w:r>
-        <w:r>
-          <w:rPr>
-            <w:noProof/>
-            <w:webHidden/>
-          </w:rPr>
-          <w:tab/>
-        </w:r>
-        <w:r>
-          <w:rPr>
-            <w:noProof/>
-            <w:webHidden/>
-          </w:rPr>
-          <w:fldChar w:fldCharType="begin"/>
-        </w:r>
-        <w:r>
-          <w:rPr>
-            <w:noProof/>
-            <w:webHidden/>
-          </w:rPr>
-          <w:instrText xml:space="preserve"> PAGEREF _Toc525135866 \h </w:instrText>
+          <w:instrText xml:space="preserve"> PAGEREF _Toc526919439 \h </w:instrText>
         </w:r>
         <w:r>
           <w:rPr>
@@ -1218,32 +1016,31 @@
       <w:pPr>
         <w:pStyle w:val="Heading1"/>
       </w:pPr>
-      <w:bookmarkStart w:id="1" w:name="_Toc525135858"/>
+      <w:bookmarkStart w:id="2" w:name="_Toc526919434"/>
       <w:r>
         <w:lastRenderedPageBreak/>
         <w:t xml:space="preserve">Part </w:t>
       </w:r>
       <w:bookmarkEnd w:id="0"/>
-      <w:bookmarkEnd w:id="1"/>
       <w:r>
         <w:t>2</w:t>
       </w:r>
+      <w:bookmarkEnd w:id="2"/>
     </w:p>
     <w:p/>
     <w:p>
       <w:pPr>
         <w:pStyle w:val="Heading2"/>
       </w:pPr>
-      <w:bookmarkStart w:id="2" w:name="_Toc525135859"/>
+      <w:bookmarkStart w:id="3" w:name="_Toc526919435"/>
       <w:r>
         <w:t xml:space="preserve">Using </w:t>
       </w:r>
-      <w:bookmarkEnd w:id="2"/>
       <w:r>
         <w:t>Jenkins</w:t>
       </w:r>
-    </w:p>
-    <w:p/>
+      <w:bookmarkEnd w:id="3"/>
+    </w:p>
     <w:p>
       <w:pPr>
         <w:pStyle w:val="ListParagraph"/>
@@ -1251,6 +1048,7 @@
           <w:ilvl w:val="0"/>
           <w:numId w:val="2"/>
         </w:numPr>
+        <w:jc w:val="both"/>
         <w:rPr>
           <w:i/>
           <w:sz w:val="24"/>
@@ -1268,6 +1066,7 @@
     </w:p>
     <w:p>
       <w:pPr>
+        <w:jc w:val="both"/>
         <w:rPr>
           <w:sz w:val="24"/>
           <w:szCs w:val="24"/>
@@ -1285,7 +1084,14 @@
           <w:sz w:val="24"/>
           <w:szCs w:val="24"/>
         </w:rPr>
-        <w:t xml:space="preserve">allows testing to take place from a remote location over the internet. It also </w:t>
+        <w:t xml:space="preserve">allows testing to take place from a </w:t>
+      </w:r>
+      <w:r>
+        <w:rPr>
+          <w:sz w:val="24"/>
+          <w:szCs w:val="24"/>
+        </w:rPr>
+        <w:t xml:space="preserve">shared version controlled repository everyone can access, showing all changes made to the code. It also allows automated testing. As Jenkins is a continuous integration software tool, it comes with the more agile approach and speeds up the build cycles by encouraging small changes over large changes to code. </w:t>
       </w:r>
     </w:p>
     <w:p>
@@ -1295,6 +1101,7 @@
           <w:ilvl w:val="0"/>
           <w:numId w:val="2"/>
         </w:numPr>
+        <w:jc w:val="both"/>
         <w:rPr>
           <w:i/>
           <w:sz w:val="24"/>
@@ -1317,24 +1124,39 @@
           <w:ilvl w:val="0"/>
           <w:numId w:val="3"/>
         </w:numPr>
-        <w:rPr>
-          <w:sz w:val="24"/>
-          <w:szCs w:val="24"/>
-        </w:rPr>
-      </w:pPr>
-      <w:r>
-        <w:rPr>
-          <w:sz w:val="24"/>
-          <w:szCs w:val="24"/>
-        </w:rPr>
-        <w:t xml:space="preserve">Installation is relatively easy compared to other software that provides </w:t>
-      </w:r>
-      <w:r>
-        <w:rPr>
-          <w:sz w:val="24"/>
-          <w:szCs w:val="24"/>
-        </w:rPr>
-        <w:t>continuous integration services</w:t>
+        <w:jc w:val="both"/>
+        <w:rPr>
+          <w:sz w:val="24"/>
+          <w:szCs w:val="24"/>
+        </w:rPr>
+      </w:pPr>
+      <w:r>
+        <w:rPr>
+          <w:sz w:val="24"/>
+          <w:szCs w:val="24"/>
+        </w:rPr>
+        <w:t>Installation is eas</w:t>
+      </w:r>
+      <w:r>
+        <w:rPr>
+          <w:sz w:val="24"/>
+          <w:szCs w:val="24"/>
+        </w:rPr>
+        <w:t>ier</w:t>
+      </w:r>
+      <w:r>
+        <w:rPr>
+          <w:sz w:val="24"/>
+          <w:szCs w:val="24"/>
+        </w:rPr>
+        <w:t xml:space="preserve"> compared to other software that provides continuous integration services</w:t>
+      </w:r>
+      <w:r>
+        <w:rPr>
+          <w:sz w:val="24"/>
+          <w:szCs w:val="24"/>
+        </w:rPr>
+        <w:t>.</w:t>
       </w:r>
     </w:p>
     <w:p>
@@ -1344,17 +1166,32 @@
           <w:ilvl w:val="0"/>
           <w:numId w:val="3"/>
         </w:numPr>
-        <w:rPr>
-          <w:sz w:val="24"/>
-          <w:szCs w:val="24"/>
-        </w:rPr>
-      </w:pPr>
-      <w:r>
-        <w:rPr>
-          <w:sz w:val="24"/>
-          <w:szCs w:val="24"/>
-        </w:rPr>
-        <w:t xml:space="preserve">Clearly </w:t>
+        <w:jc w:val="both"/>
+        <w:rPr>
+          <w:sz w:val="24"/>
+          <w:szCs w:val="24"/>
+        </w:rPr>
+      </w:pPr>
+      <w:r>
+        <w:rPr>
+          <w:sz w:val="24"/>
+          <w:szCs w:val="24"/>
+        </w:rPr>
+        <w:t>C</w:t>
+      </w:r>
+      <w:r>
+        <w:rPr>
+          <w:sz w:val="24"/>
+          <w:szCs w:val="24"/>
+        </w:rPr>
+        <w:t>an c</w:t>
+      </w:r>
+      <w:r>
+        <w:rPr>
+          <w:sz w:val="24"/>
+          <w:szCs w:val="24"/>
+        </w:rPr>
+        <w:t xml:space="preserve">learly </w:t>
       </w:r>
       <w:r>
         <w:rPr>
@@ -1362,6 +1199,13 @@
           <w:szCs w:val="24"/>
         </w:rPr>
         <w:t>see if a build has passed or any of the alternatives</w:t>
+      </w:r>
+      <w:r>
+        <w:rPr>
+          <w:sz w:val="24"/>
+          <w:szCs w:val="24"/>
+        </w:rPr>
+        <w:t>.</w:t>
       </w:r>
     </w:p>
     <w:p>
@@ -1371,27 +1215,78 @@
           <w:ilvl w:val="0"/>
           <w:numId w:val="3"/>
         </w:numPr>
-        <w:rPr>
-          <w:sz w:val="24"/>
-          <w:szCs w:val="24"/>
-        </w:rPr>
-      </w:pPr>
-      <w:r>
-        <w:rPr>
-          <w:sz w:val="24"/>
-          <w:szCs w:val="24"/>
-        </w:rPr>
-        <w:t>Provides</w:t>
-      </w:r>
-      <w:bookmarkStart w:id="3" w:name="_GoBack"/>
-      <w:bookmarkEnd w:id="3"/>
-      <w:r>
-        <w:rPr>
-          <w:sz w:val="24"/>
-          <w:szCs w:val="24"/>
-        </w:rPr>
-        <w:t xml:space="preserve"> a command line results window to check where the tests have gone wrong</w:t>
-      </w:r>
+        <w:jc w:val="both"/>
+        <w:rPr>
+          <w:sz w:val="24"/>
+          <w:szCs w:val="24"/>
+        </w:rPr>
+      </w:pPr>
+      <w:r>
+        <w:rPr>
+          <w:sz w:val="24"/>
+          <w:szCs w:val="24"/>
+        </w:rPr>
+        <w:t>Provides a command line results window to check where the tests have gone wrong</w:t>
+      </w:r>
+      <w:r>
+        <w:rPr>
+          <w:sz w:val="24"/>
+          <w:szCs w:val="24"/>
+        </w:rPr>
+        <w:t>.</w:t>
+      </w:r>
+    </w:p>
+    <w:p>
+      <w:pPr>
+        <w:pStyle w:val="ListParagraph"/>
+        <w:numPr>
+          <w:ilvl w:val="0"/>
+          <w:numId w:val="3"/>
+        </w:numPr>
+        <w:jc w:val="both"/>
+        <w:rPr>
+          <w:sz w:val="24"/>
+          <w:szCs w:val="24"/>
+        </w:rPr>
+      </w:pPr>
+      <w:r>
+        <w:rPr>
+          <w:sz w:val="24"/>
+          <w:szCs w:val="24"/>
+        </w:rPr>
+        <w:t>Continuously check the code compiles.</w:t>
+      </w:r>
+    </w:p>
+    <w:p>
+      <w:pPr>
+        <w:pStyle w:val="ListParagraph"/>
+        <w:numPr>
+          <w:ilvl w:val="0"/>
+          <w:numId w:val="3"/>
+        </w:numPr>
+        <w:jc w:val="both"/>
+        <w:rPr>
+          <w:sz w:val="24"/>
+          <w:szCs w:val="24"/>
+        </w:rPr>
+      </w:pPr>
+      <w:r>
+        <w:rPr>
+          <w:sz w:val="24"/>
+          <w:szCs w:val="24"/>
+        </w:rPr>
+        <w:t>Can run a set of basic tests that verify the code after every commit.</w:t>
+      </w:r>
+    </w:p>
+    <w:p>
+      <w:pPr>
+        <w:pStyle w:val="ListParagraph"/>
+        <w:jc w:val="both"/>
+        <w:rPr>
+          <w:sz w:val="24"/>
+          <w:szCs w:val="24"/>
+        </w:rPr>
+      </w:pPr>
     </w:p>
     <w:p>
       <w:pPr>
@@ -1400,6 +1295,8 @@
           <w:ilvl w:val="0"/>
           <w:numId w:val="2"/>
         </w:numPr>
+        <w:spacing w:before="240"/>
+        <w:jc w:val="both"/>
         <w:rPr>
           <w:i/>
           <w:sz w:val="24"/>
@@ -1417,103 +1314,251 @@
     </w:p>
     <w:p>
       <w:pPr>
-        <w:rPr>
-          <w:sz w:val="24"/>
-          <w:szCs w:val="24"/>
-        </w:rPr>
-      </w:pPr>
-    </w:p>
-    <w:p>
-      <w:pPr>
-        <w:pStyle w:val="ListParagraph"/>
-        <w:numPr>
-          <w:ilvl w:val="0"/>
-          <w:numId w:val="2"/>
-        </w:numPr>
-        <w:rPr>
-          <w:i/>
-          <w:sz w:val="24"/>
-          <w:szCs w:val="24"/>
-        </w:rPr>
-      </w:pPr>
-      <w:r>
-        <w:rPr>
-          <w:i/>
-          <w:sz w:val="24"/>
-          <w:szCs w:val="24"/>
-        </w:rPr>
-        <w:t>Repeat the necessary steps to configure your project in Jenkins.</w:t>
-      </w:r>
-    </w:p>
-    <w:p>
-      <w:pPr>
-        <w:rPr>
-          <w:sz w:val="24"/>
-          <w:szCs w:val="24"/>
-        </w:rPr>
-      </w:pPr>
-    </w:p>
-    <w:p>
-      <w:pPr>
-        <w:pStyle w:val="ListParagraph"/>
-        <w:numPr>
-          <w:ilvl w:val="0"/>
-          <w:numId w:val="2"/>
-        </w:numPr>
-        <w:rPr>
-          <w:i/>
-          <w:sz w:val="24"/>
-          <w:szCs w:val="24"/>
-        </w:rPr>
-      </w:pPr>
-      <w:r>
-        <w:rPr>
-          <w:i/>
-          <w:sz w:val="24"/>
-          <w:szCs w:val="24"/>
-        </w:rPr>
-        <w:t>Link your Jenkins and Maven project to your GitHub and provide the link to this.</w:t>
-      </w:r>
-    </w:p>
-    <w:p>
-      <w:pPr>
-        <w:rPr>
-          <w:sz w:val="24"/>
-          <w:szCs w:val="24"/>
-        </w:rPr>
-      </w:pPr>
+        <w:jc w:val="both"/>
+        <w:rPr>
+          <w:sz w:val="24"/>
+          <w:szCs w:val="24"/>
+        </w:rPr>
+      </w:pPr>
+      <w:r>
+        <w:rPr>
+          <w:sz w:val="24"/>
+          <w:szCs w:val="24"/>
+        </w:rPr>
+        <w:t xml:space="preserve">I had a lot of trouble with </w:t>
+      </w:r>
+      <w:r>
+        <w:rPr>
+          <w:sz w:val="24"/>
+          <w:szCs w:val="24"/>
+        </w:rPr>
+        <w:t>this step. My maven project was linked to Jenkins, and it ran the first time I compiled the test, but ever since that step it has stopped recognising ‘</w:t>
+      </w:r>
+      <w:proofErr w:type="spellStart"/>
+      <w:r>
+        <w:rPr>
+          <w:sz w:val="24"/>
+          <w:szCs w:val="24"/>
+        </w:rPr>
+        <w:t>mvn</w:t>
+      </w:r>
+      <w:proofErr w:type="spellEnd"/>
+      <w:r>
+        <w:rPr>
+          <w:sz w:val="24"/>
+          <w:szCs w:val="24"/>
+        </w:rPr>
+        <w:t>’ as a command</w:t>
+      </w:r>
+      <w:r>
+        <w:rPr>
+          <w:sz w:val="24"/>
+          <w:szCs w:val="24"/>
+        </w:rPr>
+        <w:t>.</w:t>
+      </w:r>
+    </w:p>
+    <w:p>
+      <w:pPr>
+        <w:keepNext/>
+        <w:jc w:val="center"/>
+      </w:pPr>
+      <w:r>
+        <w:rPr>
+          <w:noProof/>
+          <w:lang w:val="en-US"/>
+        </w:rPr>
+        <w:drawing>
+          <wp:inline distT="0" distB="0" distL="0" distR="0" wp14:anchorId="2F3F35B7" wp14:editId="5C6ABDCE">
+            <wp:extent cx="5092166" cy="3543300"/>
+            <wp:effectExtent l="0" t="0" r="0" b="0"/>
+            <wp:docPr id="1" name="Picture 1"/>
+            <wp:cNvGraphicFramePr>
+              <a:graphicFrameLocks xmlns:a="http://schemas.openxmlformats.org/drawingml/2006/main" noChangeAspect="1"/>
+            </wp:cNvGraphicFramePr>
+            <a:graphic xmlns:a="http://schemas.openxmlformats.org/drawingml/2006/main">
+              <a:graphicData uri="http://schemas.openxmlformats.org/drawingml/2006/picture">
+                <pic:pic xmlns:pic="http://schemas.openxmlformats.org/drawingml/2006/picture">
+                  <pic:nvPicPr>
+                    <pic:cNvPr id="1" name=""/>
+                    <pic:cNvPicPr/>
+                  </pic:nvPicPr>
+                  <pic:blipFill>
+                    <a:blip r:embed="rId8"/>
+                    <a:stretch>
+                      <a:fillRect/>
+                    </a:stretch>
+                  </pic:blipFill>
+                  <pic:spPr>
+                    <a:xfrm>
+                      <a:off x="0" y="0"/>
+                      <a:ext cx="5132217" cy="3571169"/>
+                    </a:xfrm>
+                    <a:prstGeom prst="rect">
+                      <a:avLst/>
+                    </a:prstGeom>
+                  </pic:spPr>
+                </pic:pic>
+              </a:graphicData>
+            </a:graphic>
+          </wp:inline>
+        </w:drawing>
+      </w:r>
+    </w:p>
+    <w:p>
+      <w:pPr>
+        <w:pStyle w:val="Caption"/>
+        <w:jc w:val="center"/>
+        <w:rPr>
+          <w:sz w:val="24"/>
+          <w:szCs w:val="24"/>
+        </w:rPr>
+      </w:pPr>
+      <w:bookmarkStart w:id="4" w:name="_Toc526919438"/>
+      <w:r>
+        <w:t xml:space="preserve">Figure </w:t>
+      </w:r>
+      <w:r>
+        <w:fldChar w:fldCharType="begin"/>
+      </w:r>
+      <w:r>
+        <w:instrText xml:space="preserve"> SEQ Figure \* ARABIC </w:instrText>
+      </w:r>
+      <w:r>
+        <w:fldChar w:fldCharType="separate"/>
+      </w:r>
+      <w:r>
+        <w:rPr>
+          <w:noProof/>
+        </w:rPr>
+        <w:t>1</w:t>
+      </w:r>
+      <w:r>
+        <w:fldChar w:fldCharType="end"/>
+      </w:r>
+      <w:r>
+        <w:t xml:space="preserve"> - Original build in Jenkins to test connection</w:t>
+      </w:r>
+      <w:bookmarkEnd w:id="4"/>
+    </w:p>
+    <w:p>
+      <w:pPr>
+        <w:keepNext/>
+        <w:jc w:val="center"/>
+      </w:pPr>
+      <w:r>
+        <w:rPr>
+          <w:noProof/>
+          <w:lang w:val="en-US"/>
+        </w:rPr>
+        <w:drawing>
+          <wp:inline distT="0" distB="0" distL="0" distR="0" wp14:anchorId="2BD1285E" wp14:editId="0E2F24D6">
+            <wp:extent cx="5943600" cy="1428115"/>
+            <wp:effectExtent l="0" t="0" r="0" b="635"/>
+            <wp:docPr id="2" name="Picture 2"/>
+            <wp:cNvGraphicFramePr>
+              <a:graphicFrameLocks xmlns:a="http://schemas.openxmlformats.org/drawingml/2006/main" noChangeAspect="1"/>
+            </wp:cNvGraphicFramePr>
+            <a:graphic xmlns:a="http://schemas.openxmlformats.org/drawingml/2006/main">
+              <a:graphicData uri="http://schemas.openxmlformats.org/drawingml/2006/picture">
+                <pic:pic xmlns:pic="http://schemas.openxmlformats.org/drawingml/2006/picture">
+                  <pic:nvPicPr>
+                    <pic:cNvPr id="1" name=""/>
+                    <pic:cNvPicPr/>
+                  </pic:nvPicPr>
+                  <pic:blipFill>
+                    <a:blip r:embed="rId9"/>
+                    <a:stretch>
+                      <a:fillRect/>
+                    </a:stretch>
+                  </pic:blipFill>
+                  <pic:spPr>
+                    <a:xfrm>
+                      <a:off x="0" y="0"/>
+                      <a:ext cx="5943600" cy="1428115"/>
+                    </a:xfrm>
+                    <a:prstGeom prst="rect">
+                      <a:avLst/>
+                    </a:prstGeom>
+                  </pic:spPr>
+                </pic:pic>
+              </a:graphicData>
+            </a:graphic>
+          </wp:inline>
+        </w:drawing>
+      </w:r>
+    </w:p>
+    <w:p>
+      <w:pPr>
+        <w:pStyle w:val="Caption"/>
+        <w:jc w:val="center"/>
+        <w:rPr>
+          <w:sz w:val="24"/>
+          <w:szCs w:val="24"/>
+        </w:rPr>
+      </w:pPr>
+      <w:bookmarkStart w:id="5" w:name="_Toc526919439"/>
+      <w:r>
+        <w:t xml:space="preserve">Figure </w:t>
+      </w:r>
+      <w:r>
+        <w:fldChar w:fldCharType="begin"/>
+      </w:r>
+      <w:r>
+        <w:instrText xml:space="preserve"> SEQ Figure \* ARABIC </w:instrText>
+      </w:r>
+      <w:r>
+        <w:fldChar w:fldCharType="separate"/>
+      </w:r>
+      <w:r>
+        <w:rPr>
+          <w:noProof/>
+        </w:rPr>
+        <w:t>2</w:t>
+      </w:r>
+      <w:r>
+        <w:fldChar w:fldCharType="end"/>
+      </w:r>
+      <w:r>
+        <w:t xml:space="preserve"> - All subsequent Jenkins builds not recognising '</w:t>
+      </w:r>
+      <w:proofErr w:type="spellStart"/>
+      <w:r>
+        <w:t>mvn</w:t>
+      </w:r>
+      <w:proofErr w:type="spellEnd"/>
+      <w:r>
+        <w:t>' as a command to run tests</w:t>
+      </w:r>
+      <w:bookmarkEnd w:id="5"/>
+      <w:r>
+        <w:br w:type="page"/>
+      </w:r>
+    </w:p>
+    <w:p>
+      <w:pPr>
+        <w:pStyle w:val="Heading1"/>
+      </w:pPr>
+      <w:bookmarkStart w:id="6" w:name="_Appendix_A"/>
+      <w:bookmarkStart w:id="7" w:name="_Toc526919436"/>
+      <w:bookmarkEnd w:id="6"/>
+      <w:r>
+        <w:t>Appendix A</w:t>
+      </w:r>
+      <w:bookmarkEnd w:id="7"/>
     </w:p>
     <w:p/>
-    <w:p/>
-    <w:p/>
-    <w:p/>
-    <w:p>
-      <w:r>
-        <w:br w:type="page"/>
-      </w:r>
-    </w:p>
-    <w:p>
-      <w:pPr>
-        <w:pStyle w:val="Heading1"/>
-      </w:pPr>
-      <w:bookmarkStart w:id="4" w:name="_Toc525135861"/>
-      <w:r>
-        <w:t>Appendix A</w:t>
-      </w:r>
-      <w:bookmarkEnd w:id="4"/>
-    </w:p>
-    <w:p/>
     <w:p>
       <w:pPr>
         <w:pStyle w:val="Heading2"/>
       </w:pPr>
-      <w:bookmarkStart w:id="5" w:name="_Toc522702478"/>
-      <w:bookmarkStart w:id="6" w:name="_Toc525135862"/>
+      <w:bookmarkStart w:id="8" w:name="_Toc522702478"/>
+      <w:bookmarkStart w:id="9" w:name="_Toc526919437"/>
       <w:r>
         <w:t>GitHub</w:t>
       </w:r>
-      <w:bookmarkEnd w:id="5"/>
-      <w:bookmarkEnd w:id="6"/>
+      <w:bookmarkEnd w:id="8"/>
+      <w:bookmarkEnd w:id="9"/>
     </w:p>
     <w:p>
       <w:pPr>
@@ -1534,34 +1579,35 @@
           <w:b/>
         </w:rPr>
       </w:pPr>
-      <w:bookmarkStart w:id="7" w:name="_Toc522702479"/>
+      <w:bookmarkStart w:id="10" w:name="_Toc522702479"/>
       <w:r>
         <w:rPr>
           <w:b/>
         </w:rPr>
         <w:t>Profile - Aleisha</w:t>
       </w:r>
-      <w:bookmarkEnd w:id="7"/>
-    </w:p>
-    <w:p>
-      <w:pPr>
-        <w:jc w:val="both"/>
-      </w:pPr>
-      <w:r>
-        <w:t xml:space="preserve">Remote Repository main branch (owner) link:  </w:t>
-      </w:r>
-      <w:hyperlink r:id="rId8" w:history="1">
+      <w:bookmarkEnd w:id="10"/>
+    </w:p>
+    <w:p>
+      <w:r>
+        <w:t>Remote Repository main branch (owner) link:</w:t>
+      </w:r>
+      <w:r>
+        <w:t xml:space="preserve"> </w:t>
+      </w:r>
+      <w:hyperlink r:id="rId10" w:history="1">
         <w:r>
           <w:rPr>
             <w:rStyle w:val="Hyperlink"/>
           </w:rPr>
-          <w:t>https://github.com/kiwiFudge/IT7320_Assignment3</w:t>
+          <w:t>https://github.com/kiwiFudge/IT7320_Assignment3_Part2.git/</w:t>
         </w:r>
       </w:hyperlink>
     </w:p>
     <w:p/>
+    <w:p/>
     <w:sectPr>
-      <w:footerReference w:type="default" r:id="rId9"/>
+      <w:footerReference w:type="default" r:id="rId11"/>
       <w:pgSz w:w="12240" w:h="15840"/>
       <w:pgMar w:top="1440" w:right="1440" w:bottom="1440" w:left="1440" w:header="720" w:footer="720" w:gutter="0"/>
       <w:pgNumType w:start="1"/>
@@ -1707,7 +1753,7 @@
                                     <w:noProof/>
                                     <w:color w:val="8C8C8C" w:themeColor="background1" w:themeShade="8C"/>
                                   </w:rPr>
-                                  <w:t>3</w:t>
+                                  <w:t>4</w:t>
                                 </w:r>
                                 <w:r>
                                   <w:rPr>
@@ -1845,7 +1891,7 @@
                               <w:noProof/>
                               <w:color w:val="8C8C8C" w:themeColor="background1" w:themeShade="8C"/>
                             </w:rPr>
-                            <w:t>3</w:t>
+                            <w:t>4</w:t>
                           </w:r>
                           <w:r>
                             <w:rPr>
@@ -3146,7 +3192,7 @@
 </file>
 
 <file path=customXml/itemProps1.xml><?xml version="1.0" encoding="utf-8"?>
-<ds:datastoreItem xmlns:ds="http://schemas.openxmlformats.org/officeDocument/2006/customXml" ds:itemID="{BA5AD073-7903-41EC-B110-37EFB4555FF6}">
+<ds:datastoreItem xmlns:ds="http://schemas.openxmlformats.org/officeDocument/2006/customXml" ds:itemID="{9DA115F5-3B0E-46F7-9F0C-E3FF927F94A2}">
   <ds:schemaRefs>
     <ds:schemaRef ds:uri="http://schemas.openxmlformats.org/officeDocument/2006/bibliography"/>
   </ds:schemaRefs>

</xml_diff>